<commit_message>
Try to build a world frequency map
</commit_message>
<xml_diff>
--- a/Twitter API.docx
+++ b/Twitter API.docx
@@ -26,6 +26,27 @@
     <w:p>
       <w:r>
         <w:t>AAAAAAAAAAAAAAAAAAAAAHfvQwEAAAAAuH5l8jKCovIGSJlj3unsicVJDqA%3DwV2HU8KvlS67AG0goHlvjyZTbODD2BXxrhZPa4Cl42D0fgFi2f</w:t>
+      </w:r>
+    </w:p>
+    <w:p/>
+    <w:p>
+      <w:r>
+        <w:t>Access Token:</w:t>
+      </w:r>
+    </w:p>
+    <w:p>
+      <w:r>
+        <w:t>1246555800111382532-PZ3bDQV00Nklts9c0jV08xqH8yRduc</w:t>
+      </w:r>
+    </w:p>
+    <w:p>
+      <w:r>
+        <w:t>Access Token Secret:</w:t>
+      </w:r>
+    </w:p>
+    <w:p>
+      <w:r>
+        <w:t>6McqQdWVrhMRYxB2Cs2hByU4t2Wc1N0dxaNY5P2VHhI6C</w:t>
       </w:r>
     </w:p>
     <w:sectPr>

</xml_diff>